<commit_message>
overtime & header in CSV fixed
</commit_message>
<xml_diff>
--- a/Working_time_management/doc/Testfälle Arbeitszeitmangement.docx
+++ b/Working_time_management/doc/Testfälle Arbeitszeitmangement.docx
@@ -18,8 +18,19 @@
           <w:sz w:val="32"/>
           <w:szCs w:val="32"/>
         </w:rPr>
-        <w:t>Testfälle Arbeitszeitmangement</w:t>
+        <w:t xml:space="preserve">Testfälle </w:t>
       </w:r>
+      <w:proofErr w:type="spellStart"/>
+      <w:r>
+        <w:rPr>
+          <w:b/>
+          <w:bCs/>
+          <w:sz w:val="32"/>
+          <w:szCs w:val="32"/>
+        </w:rPr>
+        <w:t>Arbeitszeitmangement</w:t>
+      </w:r>
+      <w:proofErr w:type="spellEnd"/>
     </w:p>
     <w:tbl>
       <w:tblPr>
@@ -28,15 +39,15 @@
         <w:tblLook w:val="04A0" w:firstRow="1" w:lastRow="0" w:firstColumn="1" w:lastColumn="0" w:noHBand="0" w:noVBand="1"/>
       </w:tblPr>
       <w:tblGrid>
-        <w:gridCol w:w="1720"/>
-        <w:gridCol w:w="3343"/>
-        <w:gridCol w:w="2620"/>
-        <w:gridCol w:w="1379"/>
+        <w:gridCol w:w="1490"/>
+        <w:gridCol w:w="3172"/>
+        <w:gridCol w:w="3085"/>
+        <w:gridCol w:w="1315"/>
       </w:tblGrid>
       <w:tr>
         <w:tc>
           <w:tcPr>
-            <w:tcW w:w="1720" w:type="dxa"/>
+            <w:tcW w:w="1490" w:type="dxa"/>
           </w:tcPr>
           <w:p>
             <w:pPr>
@@ -61,7 +72,7 @@
         </w:tc>
         <w:tc>
           <w:tcPr>
-            <w:tcW w:w="3343" w:type="dxa"/>
+            <w:tcW w:w="3172" w:type="dxa"/>
           </w:tcPr>
           <w:p>
             <w:pPr>
@@ -86,7 +97,7 @@
         </w:tc>
         <w:tc>
           <w:tcPr>
-            <w:tcW w:w="2620" w:type="dxa"/>
+            <w:tcW w:w="3085" w:type="dxa"/>
           </w:tcPr>
           <w:p>
             <w:pPr>
@@ -111,7 +122,7 @@
         </w:tc>
         <w:tc>
           <w:tcPr>
-            <w:tcW w:w="1379" w:type="dxa"/>
+            <w:tcW w:w="1315" w:type="dxa"/>
           </w:tcPr>
           <w:p>
             <w:pPr>
@@ -138,7 +149,7 @@
       <w:tr>
         <w:tc>
           <w:tcPr>
-            <w:tcW w:w="1720" w:type="dxa"/>
+            <w:tcW w:w="1490" w:type="dxa"/>
             <w:vMerge w:val="restart"/>
             <w:vAlign w:val="center"/>
           </w:tcPr>
@@ -159,7 +170,7 @@
         </w:tc>
         <w:tc>
           <w:tcPr>
-            <w:tcW w:w="3343" w:type="dxa"/>
+            <w:tcW w:w="3172" w:type="dxa"/>
             <w:vAlign w:val="center"/>
           </w:tcPr>
           <w:p>
@@ -173,7 +184,7 @@
         </w:tc>
         <w:tc>
           <w:tcPr>
-            <w:tcW w:w="2620" w:type="dxa"/>
+            <w:tcW w:w="3085" w:type="dxa"/>
             <w:vAlign w:val="center"/>
           </w:tcPr>
           <w:p>
@@ -187,18 +198,32 @@
         </w:tc>
         <w:tc>
           <w:tcPr>
-            <w:tcW w:w="1379" w:type="dxa"/>
-            <w:vAlign w:val="center"/>
-          </w:tcPr>
-          <w:p>
-            <w:pPr>
-              <w:jc w:val="center"/>
-            </w:pPr>
-            <w:r>
-              <w:rPr>
-                <w:color w:val="00B050"/>
-              </w:rPr>
-              <w:t>Testergebnis i.O.</w:t>
+            <w:tcW w:w="1315" w:type="dxa"/>
+            <w:vAlign w:val="center"/>
+          </w:tcPr>
+          <w:p>
+            <w:pPr>
+              <w:jc w:val="center"/>
+            </w:pPr>
+            <w:r>
+              <w:rPr>
+                <w:color w:val="00B050"/>
+              </w:rPr>
+              <w:t xml:space="preserve">Testergebnis </w:t>
+            </w:r>
+            <w:proofErr w:type="spellStart"/>
+            <w:r>
+              <w:rPr>
+                <w:color w:val="00B050"/>
+              </w:rPr>
+              <w:t>i.O</w:t>
+            </w:r>
+            <w:proofErr w:type="spellEnd"/>
+            <w:r>
+              <w:rPr>
+                <w:color w:val="00B050"/>
+              </w:rPr>
+              <w:t>.</w:t>
             </w:r>
           </w:p>
         </w:tc>
@@ -206,7 +231,7 @@
       <w:tr>
         <w:tc>
           <w:tcPr>
-            <w:tcW w:w="1720" w:type="dxa"/>
+            <w:tcW w:w="1490" w:type="dxa"/>
             <w:vMerge/>
             <w:vAlign w:val="center"/>
           </w:tcPr>
@@ -218,7 +243,7 @@
         </w:tc>
         <w:tc>
           <w:tcPr>
-            <w:tcW w:w="3343" w:type="dxa"/>
+            <w:tcW w:w="3172" w:type="dxa"/>
             <w:vAlign w:val="center"/>
           </w:tcPr>
           <w:p>
@@ -232,7 +257,7 @@
         </w:tc>
         <w:tc>
           <w:tcPr>
-            <w:tcW w:w="2620" w:type="dxa"/>
+            <w:tcW w:w="3085" w:type="dxa"/>
             <w:vAlign w:val="center"/>
           </w:tcPr>
           <w:p>
@@ -246,18 +271,32 @@
         </w:tc>
         <w:tc>
           <w:tcPr>
-            <w:tcW w:w="1379" w:type="dxa"/>
-            <w:vAlign w:val="center"/>
-          </w:tcPr>
-          <w:p>
-            <w:pPr>
-              <w:jc w:val="center"/>
-            </w:pPr>
-            <w:r>
-              <w:rPr>
-                <w:color w:val="00B050"/>
-              </w:rPr>
-              <w:t>Testergebnis i.O.</w:t>
+            <w:tcW w:w="1315" w:type="dxa"/>
+            <w:vAlign w:val="center"/>
+          </w:tcPr>
+          <w:p>
+            <w:pPr>
+              <w:jc w:val="center"/>
+            </w:pPr>
+            <w:r>
+              <w:rPr>
+                <w:color w:val="00B050"/>
+              </w:rPr>
+              <w:t xml:space="preserve">Testergebnis </w:t>
+            </w:r>
+            <w:proofErr w:type="spellStart"/>
+            <w:r>
+              <w:rPr>
+                <w:color w:val="00B050"/>
+              </w:rPr>
+              <w:t>i.O</w:t>
+            </w:r>
+            <w:proofErr w:type="spellEnd"/>
+            <w:r>
+              <w:rPr>
+                <w:color w:val="00B050"/>
+              </w:rPr>
+              <w:t>.</w:t>
             </w:r>
           </w:p>
         </w:tc>
@@ -265,7 +304,7 @@
       <w:tr>
         <w:tc>
           <w:tcPr>
-            <w:tcW w:w="1720" w:type="dxa"/>
+            <w:tcW w:w="1490" w:type="dxa"/>
             <w:vMerge w:val="restart"/>
             <w:vAlign w:val="center"/>
           </w:tcPr>
@@ -273,14 +312,16 @@
             <w:pPr>
               <w:jc w:val="center"/>
             </w:pPr>
+            <w:proofErr w:type="spellStart"/>
             <w:r>
               <w:t>Adminmenü</w:t>
             </w:r>
-          </w:p>
-        </w:tc>
-        <w:tc>
-          <w:tcPr>
-            <w:tcW w:w="3343" w:type="dxa"/>
+            <w:proofErr w:type="spellEnd"/>
+          </w:p>
+        </w:tc>
+        <w:tc>
+          <w:tcPr>
+            <w:tcW w:w="3172" w:type="dxa"/>
             <w:vAlign w:val="center"/>
           </w:tcPr>
           <w:p>
@@ -294,32 +335,54 @@
         </w:tc>
         <w:tc>
           <w:tcPr>
-            <w:tcW w:w="2620" w:type="dxa"/>
-            <w:vAlign w:val="center"/>
-          </w:tcPr>
-          <w:p>
-            <w:pPr>
-              <w:jc w:val="center"/>
-            </w:pPr>
-            <w:r>
-              <w:t>Es soll das Adminmenü zu sehen sein</w:t>
-            </w:r>
-          </w:p>
-        </w:tc>
-        <w:tc>
-          <w:tcPr>
-            <w:tcW w:w="1379" w:type="dxa"/>
-            <w:vAlign w:val="center"/>
-          </w:tcPr>
-          <w:p>
-            <w:pPr>
-              <w:jc w:val="center"/>
-            </w:pPr>
-            <w:r>
-              <w:rPr>
-                <w:color w:val="00B050"/>
-              </w:rPr>
-              <w:t>Testergebnis i.O.</w:t>
+            <w:tcW w:w="3085" w:type="dxa"/>
+            <w:vAlign w:val="center"/>
+          </w:tcPr>
+          <w:p>
+            <w:pPr>
+              <w:jc w:val="center"/>
+            </w:pPr>
+            <w:r>
+              <w:t xml:space="preserve">Es soll das </w:t>
+            </w:r>
+            <w:proofErr w:type="spellStart"/>
+            <w:r>
+              <w:t>Adminmenü</w:t>
+            </w:r>
+            <w:proofErr w:type="spellEnd"/>
+            <w:r>
+              <w:t xml:space="preserve"> zu sehen sein</w:t>
+            </w:r>
+          </w:p>
+        </w:tc>
+        <w:tc>
+          <w:tcPr>
+            <w:tcW w:w="1315" w:type="dxa"/>
+            <w:vAlign w:val="center"/>
+          </w:tcPr>
+          <w:p>
+            <w:pPr>
+              <w:jc w:val="center"/>
+            </w:pPr>
+            <w:r>
+              <w:rPr>
+                <w:color w:val="00B050"/>
+              </w:rPr>
+              <w:t xml:space="preserve">Testergebnis </w:t>
+            </w:r>
+            <w:proofErr w:type="spellStart"/>
+            <w:r>
+              <w:rPr>
+                <w:color w:val="00B050"/>
+              </w:rPr>
+              <w:t>i.O</w:t>
+            </w:r>
+            <w:proofErr w:type="spellEnd"/>
+            <w:r>
+              <w:rPr>
+                <w:color w:val="00B050"/>
+              </w:rPr>
+              <w:t>.</w:t>
             </w:r>
           </w:p>
         </w:tc>
@@ -327,7 +390,7 @@
       <w:tr>
         <w:tc>
           <w:tcPr>
-            <w:tcW w:w="1720" w:type="dxa"/>
+            <w:tcW w:w="1490" w:type="dxa"/>
             <w:vMerge/>
             <w:vAlign w:val="center"/>
           </w:tcPr>
@@ -339,7 +402,7 @@
         </w:tc>
         <w:tc>
           <w:tcPr>
-            <w:tcW w:w="3343" w:type="dxa"/>
+            <w:tcW w:w="3172" w:type="dxa"/>
             <w:vAlign w:val="center"/>
           </w:tcPr>
           <w:p>
@@ -353,7 +416,7 @@
         </w:tc>
         <w:tc>
           <w:tcPr>
-            <w:tcW w:w="2620" w:type="dxa"/>
+            <w:tcW w:w="3085" w:type="dxa"/>
             <w:vAlign w:val="center"/>
           </w:tcPr>
           <w:p>
@@ -367,18 +430,32 @@
         </w:tc>
         <w:tc>
           <w:tcPr>
-            <w:tcW w:w="1379" w:type="dxa"/>
-            <w:vAlign w:val="center"/>
-          </w:tcPr>
-          <w:p>
-            <w:pPr>
-              <w:jc w:val="center"/>
-            </w:pPr>
-            <w:r>
-              <w:rPr>
-                <w:color w:val="00B050"/>
-              </w:rPr>
-              <w:t>Testergebnis i.O.</w:t>
+            <w:tcW w:w="1315" w:type="dxa"/>
+            <w:vAlign w:val="center"/>
+          </w:tcPr>
+          <w:p>
+            <w:pPr>
+              <w:jc w:val="center"/>
+            </w:pPr>
+            <w:r>
+              <w:rPr>
+                <w:color w:val="00B050"/>
+              </w:rPr>
+              <w:t xml:space="preserve">Testergebnis </w:t>
+            </w:r>
+            <w:proofErr w:type="spellStart"/>
+            <w:r>
+              <w:rPr>
+                <w:color w:val="00B050"/>
+              </w:rPr>
+              <w:t>i.O</w:t>
+            </w:r>
+            <w:proofErr w:type="spellEnd"/>
+            <w:r>
+              <w:rPr>
+                <w:color w:val="00B050"/>
+              </w:rPr>
+              <w:t>.</w:t>
             </w:r>
           </w:p>
         </w:tc>
@@ -386,7 +463,7 @@
       <w:tr>
         <w:tc>
           <w:tcPr>
-            <w:tcW w:w="1720" w:type="dxa"/>
+            <w:tcW w:w="1490" w:type="dxa"/>
             <w:vMerge/>
             <w:vAlign w:val="center"/>
           </w:tcPr>
@@ -398,7 +475,7 @@
         </w:tc>
         <w:tc>
           <w:tcPr>
-            <w:tcW w:w="3343" w:type="dxa"/>
+            <w:tcW w:w="3172" w:type="dxa"/>
             <w:vAlign w:val="center"/>
           </w:tcPr>
           <w:p>
@@ -412,7 +489,7 @@
         </w:tc>
         <w:tc>
           <w:tcPr>
-            <w:tcW w:w="2620" w:type="dxa"/>
+            <w:tcW w:w="3085" w:type="dxa"/>
             <w:vAlign w:val="center"/>
           </w:tcPr>
           <w:p>
@@ -426,18 +503,32 @@
         </w:tc>
         <w:tc>
           <w:tcPr>
-            <w:tcW w:w="1379" w:type="dxa"/>
-            <w:vAlign w:val="center"/>
-          </w:tcPr>
-          <w:p>
-            <w:pPr>
-              <w:jc w:val="center"/>
-            </w:pPr>
-            <w:r>
-              <w:rPr>
-                <w:color w:val="00B050"/>
-              </w:rPr>
-              <w:t>Testergebnis i.O.</w:t>
+            <w:tcW w:w="1315" w:type="dxa"/>
+            <w:vAlign w:val="center"/>
+          </w:tcPr>
+          <w:p>
+            <w:pPr>
+              <w:jc w:val="center"/>
+            </w:pPr>
+            <w:r>
+              <w:rPr>
+                <w:color w:val="00B050"/>
+              </w:rPr>
+              <w:t xml:space="preserve">Testergebnis </w:t>
+            </w:r>
+            <w:proofErr w:type="spellStart"/>
+            <w:r>
+              <w:rPr>
+                <w:color w:val="00B050"/>
+              </w:rPr>
+              <w:t>i.O</w:t>
+            </w:r>
+            <w:proofErr w:type="spellEnd"/>
+            <w:r>
+              <w:rPr>
+                <w:color w:val="00B050"/>
+              </w:rPr>
+              <w:t>.</w:t>
             </w:r>
           </w:p>
         </w:tc>
@@ -445,7 +536,7 @@
       <w:tr>
         <w:tc>
           <w:tcPr>
-            <w:tcW w:w="1720" w:type="dxa"/>
+            <w:tcW w:w="1490" w:type="dxa"/>
             <w:vMerge/>
             <w:vAlign w:val="center"/>
           </w:tcPr>
@@ -457,7 +548,7 @@
         </w:tc>
         <w:tc>
           <w:tcPr>
-            <w:tcW w:w="3343" w:type="dxa"/>
+            <w:tcW w:w="3172" w:type="dxa"/>
             <w:vAlign w:val="center"/>
           </w:tcPr>
           <w:p>
@@ -471,7 +562,7 @@
         </w:tc>
         <w:tc>
           <w:tcPr>
-            <w:tcW w:w="2620" w:type="dxa"/>
+            <w:tcW w:w="3085" w:type="dxa"/>
             <w:vAlign w:val="center"/>
           </w:tcPr>
           <w:p>
@@ -485,18 +576,32 @@
         </w:tc>
         <w:tc>
           <w:tcPr>
-            <w:tcW w:w="1379" w:type="dxa"/>
-            <w:vAlign w:val="center"/>
-          </w:tcPr>
-          <w:p>
-            <w:pPr>
-              <w:jc w:val="center"/>
-            </w:pPr>
-            <w:r>
-              <w:rPr>
-                <w:color w:val="00B050"/>
-              </w:rPr>
-              <w:t>Testergebnis i.O.</w:t>
+            <w:tcW w:w="1315" w:type="dxa"/>
+            <w:vAlign w:val="center"/>
+          </w:tcPr>
+          <w:p>
+            <w:pPr>
+              <w:jc w:val="center"/>
+            </w:pPr>
+            <w:r>
+              <w:rPr>
+                <w:color w:val="00B050"/>
+              </w:rPr>
+              <w:t xml:space="preserve">Testergebnis </w:t>
+            </w:r>
+            <w:proofErr w:type="spellStart"/>
+            <w:r>
+              <w:rPr>
+                <w:color w:val="00B050"/>
+              </w:rPr>
+              <w:t>i.O</w:t>
+            </w:r>
+            <w:proofErr w:type="spellEnd"/>
+            <w:r>
+              <w:rPr>
+                <w:color w:val="00B050"/>
+              </w:rPr>
+              <w:t>.</w:t>
             </w:r>
           </w:p>
         </w:tc>
@@ -504,7 +609,7 @@
       <w:tr>
         <w:tc>
           <w:tcPr>
-            <w:tcW w:w="1720" w:type="dxa"/>
+            <w:tcW w:w="1490" w:type="dxa"/>
             <w:vMerge/>
             <w:vAlign w:val="center"/>
           </w:tcPr>
@@ -516,21 +621,29 @@
         </w:tc>
         <w:tc>
           <w:tcPr>
-            <w:tcW w:w="3343" w:type="dxa"/>
-            <w:vAlign w:val="center"/>
-          </w:tcPr>
-          <w:p>
-            <w:pPr>
-              <w:jc w:val="center"/>
-            </w:pPr>
-            <w:r>
-              <w:t>In der Benutzerliste wird nun der Name „Duebel, Arno“ ausgewählt und auf „Benutzer löschen“ geklickt</w:t>
-            </w:r>
-          </w:p>
-        </w:tc>
-        <w:tc>
-          <w:tcPr>
-            <w:tcW w:w="2620" w:type="dxa"/>
+            <w:tcW w:w="3172" w:type="dxa"/>
+            <w:vAlign w:val="center"/>
+          </w:tcPr>
+          <w:p>
+            <w:pPr>
+              <w:jc w:val="center"/>
+            </w:pPr>
+            <w:r>
+              <w:t>In der Benutzerliste wird nun der Name „</w:t>
+            </w:r>
+            <w:proofErr w:type="spellStart"/>
+            <w:r>
+              <w:t>Duebel</w:t>
+            </w:r>
+            <w:proofErr w:type="spellEnd"/>
+            <w:r>
+              <w:t>, Arno“ ausgewählt und auf „Benutzer löschen“ geklickt</w:t>
+            </w:r>
+          </w:p>
+        </w:tc>
+        <w:tc>
+          <w:tcPr>
+            <w:tcW w:w="3085" w:type="dxa"/>
             <w:vAlign w:val="center"/>
           </w:tcPr>
           <w:p>
@@ -544,18 +657,32 @@
         </w:tc>
         <w:tc>
           <w:tcPr>
-            <w:tcW w:w="1379" w:type="dxa"/>
-            <w:vAlign w:val="center"/>
-          </w:tcPr>
-          <w:p>
-            <w:pPr>
-              <w:jc w:val="center"/>
-            </w:pPr>
-            <w:r>
-              <w:rPr>
-                <w:color w:val="00B050"/>
-              </w:rPr>
-              <w:t>Testergebnis i.O.</w:t>
+            <w:tcW w:w="1315" w:type="dxa"/>
+            <w:vAlign w:val="center"/>
+          </w:tcPr>
+          <w:p>
+            <w:pPr>
+              <w:jc w:val="center"/>
+            </w:pPr>
+            <w:r>
+              <w:rPr>
+                <w:color w:val="00B050"/>
+              </w:rPr>
+              <w:t xml:space="preserve">Testergebnis </w:t>
+            </w:r>
+            <w:proofErr w:type="spellStart"/>
+            <w:r>
+              <w:rPr>
+                <w:color w:val="00B050"/>
+              </w:rPr>
+              <w:t>i.O</w:t>
+            </w:r>
+            <w:proofErr w:type="spellEnd"/>
+            <w:r>
+              <w:rPr>
+                <w:color w:val="00B050"/>
+              </w:rPr>
+              <w:t>.</w:t>
             </w:r>
           </w:p>
         </w:tc>
@@ -563,7 +690,7 @@
       <w:tr>
         <w:tc>
           <w:tcPr>
-            <w:tcW w:w="1720" w:type="dxa"/>
+            <w:tcW w:w="1490" w:type="dxa"/>
             <w:vMerge/>
             <w:vAlign w:val="center"/>
           </w:tcPr>
@@ -575,7 +702,7 @@
         </w:tc>
         <w:tc>
           <w:tcPr>
-            <w:tcW w:w="3343" w:type="dxa"/>
+            <w:tcW w:w="3172" w:type="dxa"/>
             <w:vAlign w:val="center"/>
           </w:tcPr>
           <w:p>
@@ -589,7 +716,7 @@
         </w:tc>
         <w:tc>
           <w:tcPr>
-            <w:tcW w:w="2620" w:type="dxa"/>
+            <w:tcW w:w="3085" w:type="dxa"/>
             <w:vAlign w:val="center"/>
           </w:tcPr>
           <w:p>
@@ -603,18 +730,32 @@
         </w:tc>
         <w:tc>
           <w:tcPr>
-            <w:tcW w:w="1379" w:type="dxa"/>
-            <w:vAlign w:val="center"/>
-          </w:tcPr>
-          <w:p>
-            <w:pPr>
-              <w:jc w:val="center"/>
-            </w:pPr>
-            <w:r>
-              <w:rPr>
-                <w:color w:val="00B050"/>
-              </w:rPr>
-              <w:t>Testergebnis i.O.</w:t>
+            <w:tcW w:w="1315" w:type="dxa"/>
+            <w:vAlign w:val="center"/>
+          </w:tcPr>
+          <w:p>
+            <w:pPr>
+              <w:jc w:val="center"/>
+            </w:pPr>
+            <w:r>
+              <w:rPr>
+                <w:color w:val="00B050"/>
+              </w:rPr>
+              <w:t xml:space="preserve">Testergebnis </w:t>
+            </w:r>
+            <w:proofErr w:type="spellStart"/>
+            <w:r>
+              <w:rPr>
+                <w:color w:val="00B050"/>
+              </w:rPr>
+              <w:t>i.O</w:t>
+            </w:r>
+            <w:proofErr w:type="spellEnd"/>
+            <w:r>
+              <w:rPr>
+                <w:color w:val="00B050"/>
+              </w:rPr>
+              <w:t>.</w:t>
             </w:r>
           </w:p>
         </w:tc>
@@ -622,7 +763,7 @@
       <w:tr>
         <w:tc>
           <w:tcPr>
-            <w:tcW w:w="1720" w:type="dxa"/>
+            <w:tcW w:w="1490" w:type="dxa"/>
             <w:vMerge/>
             <w:vAlign w:val="center"/>
           </w:tcPr>
@@ -634,7 +775,7 @@
         </w:tc>
         <w:tc>
           <w:tcPr>
-            <w:tcW w:w="3343" w:type="dxa"/>
+            <w:tcW w:w="3172" w:type="dxa"/>
             <w:vAlign w:val="center"/>
           </w:tcPr>
           <w:p>
@@ -648,7 +789,7 @@
         </w:tc>
         <w:tc>
           <w:tcPr>
-            <w:tcW w:w="2620" w:type="dxa"/>
+            <w:tcW w:w="3085" w:type="dxa"/>
             <w:vAlign w:val="center"/>
           </w:tcPr>
           <w:p>
@@ -662,18 +803,32 @@
         </w:tc>
         <w:tc>
           <w:tcPr>
-            <w:tcW w:w="1379" w:type="dxa"/>
-            <w:vAlign w:val="center"/>
-          </w:tcPr>
-          <w:p>
-            <w:pPr>
-              <w:jc w:val="center"/>
-            </w:pPr>
-            <w:r>
-              <w:rPr>
-                <w:color w:val="00B050"/>
-              </w:rPr>
-              <w:t>Testergebnis i.O.</w:t>
+            <w:tcW w:w="1315" w:type="dxa"/>
+            <w:vAlign w:val="center"/>
+          </w:tcPr>
+          <w:p>
+            <w:pPr>
+              <w:jc w:val="center"/>
+            </w:pPr>
+            <w:r>
+              <w:rPr>
+                <w:color w:val="00B050"/>
+              </w:rPr>
+              <w:t xml:space="preserve">Testergebnis </w:t>
+            </w:r>
+            <w:proofErr w:type="spellStart"/>
+            <w:r>
+              <w:rPr>
+                <w:color w:val="00B050"/>
+              </w:rPr>
+              <w:t>i.O</w:t>
+            </w:r>
+            <w:proofErr w:type="spellEnd"/>
+            <w:r>
+              <w:rPr>
+                <w:color w:val="00B050"/>
+              </w:rPr>
+              <w:t>.</w:t>
             </w:r>
           </w:p>
         </w:tc>
@@ -681,7 +836,7 @@
       <w:tr>
         <w:tc>
           <w:tcPr>
-            <w:tcW w:w="1720" w:type="dxa"/>
+            <w:tcW w:w="1490" w:type="dxa"/>
             <w:vMerge/>
             <w:vAlign w:val="center"/>
           </w:tcPr>
@@ -693,7 +848,7 @@
         </w:tc>
         <w:tc>
           <w:tcPr>
-            <w:tcW w:w="3343" w:type="dxa"/>
+            <w:tcW w:w="3172" w:type="dxa"/>
             <w:vAlign w:val="center"/>
           </w:tcPr>
           <w:p>
@@ -709,7 +864,23 @@
               <w:jc w:val="center"/>
             </w:pPr>
             <w:r>
-              <w:t>Rundung der Arbitszeit in Minuten: 5,</w:t>
+              <w:t xml:space="preserve">Rundung der </w:t>
+            </w:r>
+            <w:proofErr w:type="spellStart"/>
+            <w:r>
+              <w:t>Arbitszeit</w:t>
+            </w:r>
+            <w:proofErr w:type="spellEnd"/>
+            <w:r>
+              <w:t xml:space="preserve"> in Minuten: 5,</w:t>
+            </w:r>
+          </w:p>
+          <w:p>
+            <w:pPr>
+              <w:jc w:val="center"/>
+            </w:pPr>
+            <w:r>
+              <w:t>Automatische Pausenzeit nach Stunden: 6</w:t>
             </w:r>
           </w:p>
           <w:p>
@@ -718,21 +889,27 @@
             </w:pPr>
             <w:r>
               <w:lastRenderedPageBreak/>
-              <w:t>Automatische Pausenzeit nach Stunden: 6</w:t>
-            </w:r>
-          </w:p>
-          <w:p>
-            <w:pPr>
-              <w:jc w:val="center"/>
-            </w:pPr>
-            <w:r>
-              <w:t>Pfad des Firmenlogos: /data/Haftbefehl.png</w:t>
-            </w:r>
-          </w:p>
-        </w:tc>
-        <w:tc>
-          <w:tcPr>
-            <w:tcW w:w="2620" w:type="dxa"/>
+              <w:t>Pfad des Firmenlogos: /</w:t>
+            </w:r>
+            <w:proofErr w:type="spellStart"/>
+            <w:r>
+              <w:t>data</w:t>
+            </w:r>
+            <w:proofErr w:type="spellEnd"/>
+            <w:r>
+              <w:t>/</w:t>
+            </w:r>
+            <w:r>
+              <w:t>Logo_Hochschule</w:t>
+            </w:r>
+            <w:r>
+              <w:t>.png</w:t>
+            </w:r>
+          </w:p>
+        </w:tc>
+        <w:tc>
+          <w:tcPr>
+            <w:tcW w:w="3085" w:type="dxa"/>
             <w:vAlign w:val="center"/>
           </w:tcPr>
           <w:p>
@@ -747,18 +924,32 @@
         </w:tc>
         <w:tc>
           <w:tcPr>
-            <w:tcW w:w="1379" w:type="dxa"/>
-            <w:vAlign w:val="center"/>
-          </w:tcPr>
-          <w:p>
-            <w:pPr>
-              <w:jc w:val="center"/>
-            </w:pPr>
-            <w:r>
-              <w:rPr>
-                <w:color w:val="00B050"/>
-              </w:rPr>
-              <w:t>Testergebnis i.O.</w:t>
+            <w:tcW w:w="1315" w:type="dxa"/>
+            <w:vAlign w:val="center"/>
+          </w:tcPr>
+          <w:p>
+            <w:pPr>
+              <w:jc w:val="center"/>
+            </w:pPr>
+            <w:r>
+              <w:rPr>
+                <w:color w:val="00B050"/>
+              </w:rPr>
+              <w:t xml:space="preserve">Testergebnis </w:t>
+            </w:r>
+            <w:proofErr w:type="spellStart"/>
+            <w:r>
+              <w:rPr>
+                <w:color w:val="00B050"/>
+              </w:rPr>
+              <w:t>i.O</w:t>
+            </w:r>
+            <w:proofErr w:type="spellEnd"/>
+            <w:r>
+              <w:rPr>
+                <w:color w:val="00B050"/>
+              </w:rPr>
+              <w:t>.</w:t>
             </w:r>
           </w:p>
         </w:tc>
@@ -766,7 +957,7 @@
       <w:tr>
         <w:tc>
           <w:tcPr>
-            <w:tcW w:w="1720" w:type="dxa"/>
+            <w:tcW w:w="1490" w:type="dxa"/>
             <w:vMerge/>
             <w:vAlign w:val="center"/>
           </w:tcPr>
@@ -778,7 +969,7 @@
         </w:tc>
         <w:tc>
           <w:tcPr>
-            <w:tcW w:w="3343" w:type="dxa"/>
+            <w:tcW w:w="3172" w:type="dxa"/>
             <w:vAlign w:val="center"/>
           </w:tcPr>
           <w:p>
@@ -792,7 +983,7 @@
         </w:tc>
         <w:tc>
           <w:tcPr>
-            <w:tcW w:w="2620" w:type="dxa"/>
+            <w:tcW w:w="3085" w:type="dxa"/>
             <w:vAlign w:val="center"/>
           </w:tcPr>
           <w:p>
@@ -806,18 +997,32 @@
         </w:tc>
         <w:tc>
           <w:tcPr>
-            <w:tcW w:w="1379" w:type="dxa"/>
-            <w:vAlign w:val="center"/>
-          </w:tcPr>
-          <w:p>
-            <w:pPr>
-              <w:jc w:val="center"/>
-            </w:pPr>
-            <w:r>
-              <w:rPr>
-                <w:color w:val="00B050"/>
-              </w:rPr>
-              <w:t>Testergebnis i.O.</w:t>
+            <w:tcW w:w="1315" w:type="dxa"/>
+            <w:vAlign w:val="center"/>
+          </w:tcPr>
+          <w:p>
+            <w:pPr>
+              <w:jc w:val="center"/>
+            </w:pPr>
+            <w:r>
+              <w:rPr>
+                <w:color w:val="00B050"/>
+              </w:rPr>
+              <w:t xml:space="preserve">Testergebnis </w:t>
+            </w:r>
+            <w:proofErr w:type="spellStart"/>
+            <w:r>
+              <w:rPr>
+                <w:color w:val="00B050"/>
+              </w:rPr>
+              <w:t>i.O</w:t>
+            </w:r>
+            <w:proofErr w:type="spellEnd"/>
+            <w:r>
+              <w:rPr>
+                <w:color w:val="00B050"/>
+              </w:rPr>
+              <w:t>.</w:t>
             </w:r>
           </w:p>
         </w:tc>
@@ -825,29 +1030,42 @@
       <w:tr>
         <w:tc>
           <w:tcPr>
-            <w:tcW w:w="1720" w:type="dxa"/>
-            <w:vAlign w:val="center"/>
-          </w:tcPr>
-          <w:p>
-            <w:pPr>
-              <w:jc w:val="center"/>
-            </w:pPr>
-            <w:r>
-              <w:t>Init-Datei</w:t>
-            </w:r>
-          </w:p>
-        </w:tc>
-        <w:tc>
-          <w:tcPr>
-            <w:tcW w:w="3343" w:type="dxa"/>
-            <w:vAlign w:val="center"/>
-          </w:tcPr>
-          <w:p>
-            <w:pPr>
-              <w:jc w:val="center"/>
-            </w:pPr>
-            <w:r>
-              <w:t xml:space="preserve">Nun wird die Init-Datei unter folgendem Pfad geöffnet: </w:t>
+            <w:tcW w:w="1490" w:type="dxa"/>
+            <w:vAlign w:val="center"/>
+          </w:tcPr>
+          <w:p>
+            <w:pPr>
+              <w:jc w:val="center"/>
+            </w:pPr>
+            <w:proofErr w:type="spellStart"/>
+            <w:r>
+              <w:t>Init</w:t>
+            </w:r>
+            <w:proofErr w:type="spellEnd"/>
+            <w:r>
+              <w:t>-Datei</w:t>
+            </w:r>
+          </w:p>
+        </w:tc>
+        <w:tc>
+          <w:tcPr>
+            <w:tcW w:w="3172" w:type="dxa"/>
+            <w:vAlign w:val="center"/>
+          </w:tcPr>
+          <w:p>
+            <w:pPr>
+              <w:jc w:val="center"/>
+            </w:pPr>
+            <w:r>
+              <w:t xml:space="preserve">Nun wird die </w:t>
+            </w:r>
+            <w:proofErr w:type="spellStart"/>
+            <w:r>
+              <w:t>Init</w:t>
+            </w:r>
+            <w:proofErr w:type="spellEnd"/>
+            <w:r>
+              <w:t xml:space="preserve">-Datei unter folgendem Pfad geöffnet: </w:t>
             </w:r>
           </w:p>
           <w:p>
@@ -862,41 +1080,77 @@
             <w:pPr>
               <w:jc w:val="center"/>
             </w:pPr>
-            <w:r>
-              <w:t>Working_time_management\</w:t>
-            </w:r>
-          </w:p>
-          <w:p>
-            <w:pPr>
-              <w:jc w:val="center"/>
-            </w:pPr>
-            <w:r>
-              <w:t>Working_time_management\dat</w:t>
-            </w:r>
-            <w:r>
-              <w:t>a\</w:t>
-            </w:r>
-          </w:p>
-          <w:p>
-            <w:pPr>
-              <w:jc w:val="center"/>
-            </w:pPr>
-            <w:r>
-              <w:t>admin\init</w:t>
-            </w:r>
-          </w:p>
-        </w:tc>
-        <w:tc>
-          <w:tcPr>
-            <w:tcW w:w="2620" w:type="dxa"/>
-            <w:vAlign w:val="center"/>
-          </w:tcPr>
-          <w:p>
-            <w:pPr>
-              <w:jc w:val="center"/>
-            </w:pPr>
-            <w:r>
-              <w:t>Die init-Datei soll folgendermaßen aussehen:</w:t>
+            <w:proofErr w:type="spellStart"/>
+            <w:r>
+              <w:t>Working_time_management</w:t>
+            </w:r>
+            <w:proofErr w:type="spellEnd"/>
+            <w:r>
+              <w:t>\</w:t>
+            </w:r>
+          </w:p>
+          <w:p>
+            <w:pPr>
+              <w:jc w:val="center"/>
+            </w:pPr>
+            <w:proofErr w:type="spellStart"/>
+            <w:r>
+              <w:t>Working_time_management</w:t>
+            </w:r>
+            <w:proofErr w:type="spellEnd"/>
+            <w:r>
+              <w:t>\</w:t>
+            </w:r>
+            <w:proofErr w:type="spellStart"/>
+            <w:r>
+              <w:t>dat</w:t>
+            </w:r>
+            <w:r>
+              <w:t>a</w:t>
+            </w:r>
+            <w:proofErr w:type="spellEnd"/>
+            <w:r>
+              <w:t>\</w:t>
+            </w:r>
+          </w:p>
+          <w:p>
+            <w:pPr>
+              <w:jc w:val="center"/>
+            </w:pPr>
+            <w:proofErr w:type="spellStart"/>
+            <w:r>
+              <w:t>admin</w:t>
+            </w:r>
+            <w:proofErr w:type="spellEnd"/>
+            <w:r>
+              <w:t>\</w:t>
+            </w:r>
+            <w:proofErr w:type="spellStart"/>
+            <w:r>
+              <w:t>init</w:t>
+            </w:r>
+            <w:proofErr w:type="spellEnd"/>
+          </w:p>
+        </w:tc>
+        <w:tc>
+          <w:tcPr>
+            <w:tcW w:w="3085" w:type="dxa"/>
+            <w:vAlign w:val="center"/>
+          </w:tcPr>
+          <w:p>
+            <w:pPr>
+              <w:jc w:val="center"/>
+            </w:pPr>
+            <w:r>
+              <w:t xml:space="preserve">Die </w:t>
+            </w:r>
+            <w:proofErr w:type="spellStart"/>
+            <w:r>
+              <w:t>init</w:t>
+            </w:r>
+            <w:proofErr w:type="spellEnd"/>
+            <w:r>
+              <w:t>-Datei soll folgendermaßen aussehen:</w:t>
             </w:r>
           </w:p>
           <w:p/>
@@ -912,8 +1166,13 @@
             <w:pPr>
               <w:jc w:val="center"/>
             </w:pPr>
-            <w:r>
-              <w:t>AfterHours=6</w:t>
+            <w:proofErr w:type="spellStart"/>
+            <w:r>
+              <w:t>AfterHours</w:t>
+            </w:r>
+            <w:proofErr w:type="spellEnd"/>
+            <w:r>
+              <w:t>=6</w:t>
             </w:r>
           </w:p>
           <w:p>
@@ -933,8 +1192,13 @@
             <w:pPr>
               <w:jc w:val="center"/>
             </w:pPr>
-            <w:r>
-              <w:t>Rounding=5</w:t>
+            <w:proofErr w:type="spellStart"/>
+            <w:r>
+              <w:t>Rounding</w:t>
+            </w:r>
+            <w:proofErr w:type="spellEnd"/>
+            <w:r>
+              <w:t>=5</w:t>
             </w:r>
           </w:p>
           <w:p>
@@ -955,24 +1219,52 @@
               <w:jc w:val="center"/>
             </w:pPr>
             <w:r>
-              <w:t>Path=/data/Haftbefehl.png</w:t>
-            </w:r>
-          </w:p>
-        </w:tc>
-        <w:tc>
-          <w:tcPr>
-            <w:tcW w:w="1379" w:type="dxa"/>
-            <w:vAlign w:val="center"/>
-          </w:tcPr>
-          <w:p>
-            <w:pPr>
-              <w:jc w:val="center"/>
-            </w:pPr>
-            <w:r>
-              <w:rPr>
-                <w:color w:val="00B050"/>
-              </w:rPr>
-              <w:t>Testergebnis i.O.</w:t>
+              <w:t>Path=/</w:t>
+            </w:r>
+            <w:proofErr w:type="spellStart"/>
+            <w:r>
+              <w:t>data</w:t>
+            </w:r>
+            <w:proofErr w:type="spellEnd"/>
+            <w:r>
+              <w:t>/</w:t>
+            </w:r>
+            <w:r>
+              <w:t>Logo_Hochschule</w:t>
+            </w:r>
+            <w:r>
+              <w:t>.png</w:t>
+            </w:r>
+          </w:p>
+        </w:tc>
+        <w:tc>
+          <w:tcPr>
+            <w:tcW w:w="1315" w:type="dxa"/>
+            <w:vAlign w:val="center"/>
+          </w:tcPr>
+          <w:p>
+            <w:pPr>
+              <w:jc w:val="center"/>
+            </w:pPr>
+            <w:r>
+              <w:rPr>
+                <w:color w:val="00B050"/>
+              </w:rPr>
+              <w:t xml:space="preserve">Testergebnis </w:t>
+            </w:r>
+            <w:proofErr w:type="spellStart"/>
+            <w:r>
+              <w:rPr>
+                <w:color w:val="00B050"/>
+              </w:rPr>
+              <w:t>i.O</w:t>
+            </w:r>
+            <w:proofErr w:type="spellEnd"/>
+            <w:r>
+              <w:rPr>
+                <w:color w:val="00B050"/>
+              </w:rPr>
+              <w:t>.</w:t>
             </w:r>
           </w:p>
         </w:tc>
@@ -980,7 +1272,7 @@
       <w:tr>
         <w:tc>
           <w:tcPr>
-            <w:tcW w:w="1720" w:type="dxa"/>
+            <w:tcW w:w="1490" w:type="dxa"/>
             <w:vMerge w:val="restart"/>
             <w:vAlign w:val="center"/>
           </w:tcPr>
@@ -995,7 +1287,7 @@
         </w:tc>
         <w:tc>
           <w:tcPr>
-            <w:tcW w:w="3343" w:type="dxa"/>
+            <w:tcW w:w="3172" w:type="dxa"/>
             <w:vAlign w:val="center"/>
           </w:tcPr>
           <w:p>
@@ -1009,7 +1301,7 @@
         </w:tc>
         <w:tc>
           <w:tcPr>
-            <w:tcW w:w="2620" w:type="dxa"/>
+            <w:tcW w:w="3085" w:type="dxa"/>
             <w:vAlign w:val="center"/>
           </w:tcPr>
           <w:p>
@@ -1026,18 +1318,32 @@
         </w:tc>
         <w:tc>
           <w:tcPr>
-            <w:tcW w:w="1379" w:type="dxa"/>
-            <w:vAlign w:val="center"/>
-          </w:tcPr>
-          <w:p>
-            <w:pPr>
-              <w:jc w:val="center"/>
-            </w:pPr>
-            <w:r>
-              <w:rPr>
-                <w:color w:val="00B050"/>
-              </w:rPr>
-              <w:t>Testergebnis i.O.</w:t>
+            <w:tcW w:w="1315" w:type="dxa"/>
+            <w:vAlign w:val="center"/>
+          </w:tcPr>
+          <w:p>
+            <w:pPr>
+              <w:jc w:val="center"/>
+            </w:pPr>
+            <w:r>
+              <w:rPr>
+                <w:color w:val="00B050"/>
+              </w:rPr>
+              <w:t xml:space="preserve">Testergebnis </w:t>
+            </w:r>
+            <w:proofErr w:type="spellStart"/>
+            <w:r>
+              <w:rPr>
+                <w:color w:val="00B050"/>
+              </w:rPr>
+              <w:t>i.O</w:t>
+            </w:r>
+            <w:proofErr w:type="spellEnd"/>
+            <w:r>
+              <w:rPr>
+                <w:color w:val="00B050"/>
+              </w:rPr>
+              <w:t>.</w:t>
             </w:r>
           </w:p>
         </w:tc>
@@ -1045,7 +1351,7 @@
       <w:tr>
         <w:tc>
           <w:tcPr>
-            <w:tcW w:w="1720" w:type="dxa"/>
+            <w:tcW w:w="1490" w:type="dxa"/>
             <w:vMerge/>
             <w:vAlign w:val="center"/>
           </w:tcPr>
@@ -1057,7 +1363,7 @@
         </w:tc>
         <w:tc>
           <w:tcPr>
-            <w:tcW w:w="3343" w:type="dxa"/>
+            <w:tcW w:w="3172" w:type="dxa"/>
             <w:vAlign w:val="center"/>
           </w:tcPr>
           <w:p>
@@ -1071,7 +1377,7 @@
         </w:tc>
         <w:tc>
           <w:tcPr>
-            <w:tcW w:w="2620" w:type="dxa"/>
+            <w:tcW w:w="3085" w:type="dxa"/>
             <w:vAlign w:val="center"/>
           </w:tcPr>
           <w:p>
@@ -1085,18 +1391,32 @@
         </w:tc>
         <w:tc>
           <w:tcPr>
-            <w:tcW w:w="1379" w:type="dxa"/>
-            <w:vAlign w:val="center"/>
-          </w:tcPr>
-          <w:p>
-            <w:pPr>
-              <w:jc w:val="center"/>
-            </w:pPr>
-            <w:r>
-              <w:rPr>
-                <w:color w:val="00B050"/>
-              </w:rPr>
-              <w:t>Testergebnis i.O.</w:t>
+            <w:tcW w:w="1315" w:type="dxa"/>
+            <w:vAlign w:val="center"/>
+          </w:tcPr>
+          <w:p>
+            <w:pPr>
+              <w:jc w:val="center"/>
+            </w:pPr>
+            <w:r>
+              <w:rPr>
+                <w:color w:val="00B050"/>
+              </w:rPr>
+              <w:t xml:space="preserve">Testergebnis </w:t>
+            </w:r>
+            <w:proofErr w:type="spellStart"/>
+            <w:r>
+              <w:rPr>
+                <w:color w:val="00B050"/>
+              </w:rPr>
+              <w:t>i.O</w:t>
+            </w:r>
+            <w:proofErr w:type="spellEnd"/>
+            <w:r>
+              <w:rPr>
+                <w:color w:val="00B050"/>
+              </w:rPr>
+              <w:t>.</w:t>
             </w:r>
           </w:p>
         </w:tc>
@@ -1104,7 +1424,7 @@
       <w:tr>
         <w:tc>
           <w:tcPr>
-            <w:tcW w:w="1720" w:type="dxa"/>
+            <w:tcW w:w="1490" w:type="dxa"/>
             <w:vMerge/>
             <w:vAlign w:val="center"/>
           </w:tcPr>
@@ -1116,7 +1436,7 @@
         </w:tc>
         <w:tc>
           <w:tcPr>
-            <w:tcW w:w="3343" w:type="dxa"/>
+            <w:tcW w:w="3172" w:type="dxa"/>
             <w:vAlign w:val="center"/>
           </w:tcPr>
           <w:p>
@@ -1130,7 +1450,7 @@
         </w:tc>
         <w:tc>
           <w:tcPr>
-            <w:tcW w:w="2620" w:type="dxa"/>
+            <w:tcW w:w="3085" w:type="dxa"/>
             <w:vAlign w:val="center"/>
           </w:tcPr>
           <w:p>
@@ -1144,18 +1464,32 @@
         </w:tc>
         <w:tc>
           <w:tcPr>
-            <w:tcW w:w="1379" w:type="dxa"/>
-            <w:vAlign w:val="center"/>
-          </w:tcPr>
-          <w:p>
-            <w:pPr>
-              <w:jc w:val="center"/>
-            </w:pPr>
-            <w:r>
-              <w:rPr>
-                <w:color w:val="00B050"/>
-              </w:rPr>
-              <w:t>Testergebnis i.O.</w:t>
+            <w:tcW w:w="1315" w:type="dxa"/>
+            <w:vAlign w:val="center"/>
+          </w:tcPr>
+          <w:p>
+            <w:pPr>
+              <w:jc w:val="center"/>
+            </w:pPr>
+            <w:r>
+              <w:rPr>
+                <w:color w:val="00B050"/>
+              </w:rPr>
+              <w:t xml:space="preserve">Testergebnis </w:t>
+            </w:r>
+            <w:proofErr w:type="spellStart"/>
+            <w:r>
+              <w:rPr>
+                <w:color w:val="00B050"/>
+              </w:rPr>
+              <w:t>i.O</w:t>
+            </w:r>
+            <w:proofErr w:type="spellEnd"/>
+            <w:r>
+              <w:rPr>
+                <w:color w:val="00B050"/>
+              </w:rPr>
+              <w:t>.</w:t>
             </w:r>
           </w:p>
         </w:tc>
@@ -1163,7 +1497,7 @@
       <w:tr>
         <w:tc>
           <w:tcPr>
-            <w:tcW w:w="1720" w:type="dxa"/>
+            <w:tcW w:w="1490" w:type="dxa"/>
             <w:vMerge w:val="restart"/>
             <w:vAlign w:val="center"/>
           </w:tcPr>
@@ -1178,7 +1512,7 @@
         </w:tc>
         <w:tc>
           <w:tcPr>
-            <w:tcW w:w="3343" w:type="dxa"/>
+            <w:tcW w:w="3172" w:type="dxa"/>
             <w:vAlign w:val="center"/>
           </w:tcPr>
           <w:p>
@@ -1192,7 +1526,7 @@
         </w:tc>
         <w:tc>
           <w:tcPr>
-            <w:tcW w:w="2620" w:type="dxa"/>
+            <w:tcW w:w="3085" w:type="dxa"/>
             <w:vAlign w:val="center"/>
           </w:tcPr>
           <w:p>
@@ -1206,18 +1540,32 @@
         </w:tc>
         <w:tc>
           <w:tcPr>
-            <w:tcW w:w="1379" w:type="dxa"/>
-            <w:vAlign w:val="center"/>
-          </w:tcPr>
-          <w:p>
-            <w:pPr>
-              <w:jc w:val="center"/>
-            </w:pPr>
-            <w:r>
-              <w:rPr>
-                <w:color w:val="00B050"/>
-              </w:rPr>
-              <w:t>Testergebnis i.O.</w:t>
+            <w:tcW w:w="1315" w:type="dxa"/>
+            <w:vAlign w:val="center"/>
+          </w:tcPr>
+          <w:p>
+            <w:pPr>
+              <w:jc w:val="center"/>
+            </w:pPr>
+            <w:r>
+              <w:rPr>
+                <w:color w:val="00B050"/>
+              </w:rPr>
+              <w:t xml:space="preserve">Testergebnis </w:t>
+            </w:r>
+            <w:proofErr w:type="spellStart"/>
+            <w:r>
+              <w:rPr>
+                <w:color w:val="00B050"/>
+              </w:rPr>
+              <w:t>i.O</w:t>
+            </w:r>
+            <w:proofErr w:type="spellEnd"/>
+            <w:r>
+              <w:rPr>
+                <w:color w:val="00B050"/>
+              </w:rPr>
+              <w:t>.</w:t>
             </w:r>
           </w:p>
         </w:tc>
@@ -1225,7 +1573,7 @@
       <w:tr>
         <w:tc>
           <w:tcPr>
-            <w:tcW w:w="1720" w:type="dxa"/>
+            <w:tcW w:w="1490" w:type="dxa"/>
             <w:vMerge/>
             <w:vAlign w:val="center"/>
           </w:tcPr>
@@ -1237,7 +1585,7 @@
         </w:tc>
         <w:tc>
           <w:tcPr>
-            <w:tcW w:w="3343" w:type="dxa"/>
+            <w:tcW w:w="3172" w:type="dxa"/>
             <w:vAlign w:val="center"/>
           </w:tcPr>
           <w:p>
@@ -1248,7 +1596,7 @@
         </w:tc>
         <w:tc>
           <w:tcPr>
-            <w:tcW w:w="2620" w:type="dxa"/>
+            <w:tcW w:w="3085" w:type="dxa"/>
             <w:vAlign w:val="center"/>
           </w:tcPr>
           <w:p>
@@ -1262,21 +1610,35 @@
         </w:tc>
         <w:tc>
           <w:tcPr>
-            <w:tcW w:w="1379" w:type="dxa"/>
-            <w:vAlign w:val="center"/>
-          </w:tcPr>
-          <w:p>
-            <w:pPr>
-              <w:jc w:val="center"/>
-              <w:rPr>
-                <w:color w:val="00B050"/>
-              </w:rPr>
-            </w:pPr>
-            <w:r>
-              <w:rPr>
-                <w:color w:val="00B050"/>
-              </w:rPr>
-              <w:t>Testergebnis i.O.</w:t>
+            <w:tcW w:w="1315" w:type="dxa"/>
+            <w:vAlign w:val="center"/>
+          </w:tcPr>
+          <w:p>
+            <w:pPr>
+              <w:jc w:val="center"/>
+              <w:rPr>
+                <w:color w:val="00B050"/>
+              </w:rPr>
+            </w:pPr>
+            <w:r>
+              <w:rPr>
+                <w:color w:val="00B050"/>
+              </w:rPr>
+              <w:t xml:space="preserve">Testergebnis </w:t>
+            </w:r>
+            <w:proofErr w:type="spellStart"/>
+            <w:r>
+              <w:rPr>
+                <w:color w:val="00B050"/>
+              </w:rPr>
+              <w:t>i.O</w:t>
+            </w:r>
+            <w:proofErr w:type="spellEnd"/>
+            <w:r>
+              <w:rPr>
+                <w:color w:val="00B050"/>
+              </w:rPr>
+              <w:t>.</w:t>
             </w:r>
           </w:p>
         </w:tc>
@@ -1284,23 +1646,97 @@
       <w:tr>
         <w:tc>
           <w:tcPr>
-            <w:tcW w:w="1720" w:type="dxa"/>
-            <w:vAlign w:val="center"/>
-          </w:tcPr>
-          <w:p>
-            <w:pPr>
-              <w:jc w:val="center"/>
-            </w:pPr>
-          </w:p>
-        </w:tc>
-        <w:tc>
-          <w:tcPr>
-            <w:tcW w:w="3343" w:type="dxa"/>
-            <w:vAlign w:val="center"/>
-          </w:tcPr>
-          <w:p>
-            <w:r>
-              <w:t xml:space="preserve">Es wird im noch ein Antrag angelegt, doch nun soll der Antragstyp ein </w:t>
+            <w:tcW w:w="1490" w:type="dxa"/>
+            <w:vMerge/>
+            <w:vAlign w:val="center"/>
+          </w:tcPr>
+          <w:p>
+            <w:pPr>
+              <w:jc w:val="center"/>
+            </w:pPr>
+          </w:p>
+        </w:tc>
+        <w:tc>
+          <w:tcPr>
+            <w:tcW w:w="3172" w:type="dxa"/>
+            <w:vAlign w:val="center"/>
+          </w:tcPr>
+          <w:p>
+            <w:r>
+              <w:t>Ein weiterer Antrag wird angelegt: Antragstyp: Urlaub, Von: 28.07.2023, Bis: 27.07.2023</w:t>
+            </w:r>
+          </w:p>
+        </w:tc>
+        <w:tc>
+          <w:tcPr>
+            <w:tcW w:w="3085" w:type="dxa"/>
+            <w:vAlign w:val="center"/>
+          </w:tcPr>
+          <w:p>
+            <w:pPr>
+              <w:jc w:val="center"/>
+            </w:pPr>
+            <w:r>
+              <w:t>Es soll eine Fehlermeldung aufpoppen und der Benutzer soll im aktuellen Menü bleiben, um das Datum ändern zu können</w:t>
+            </w:r>
+          </w:p>
+        </w:tc>
+        <w:tc>
+          <w:tcPr>
+            <w:tcW w:w="1315" w:type="dxa"/>
+            <w:vAlign w:val="center"/>
+          </w:tcPr>
+          <w:p>
+            <w:pPr>
+              <w:jc w:val="center"/>
+              <w:rPr>
+                <w:color w:val="00B050"/>
+              </w:rPr>
+            </w:pPr>
+            <w:r>
+              <w:rPr>
+                <w:color w:val="00B050"/>
+              </w:rPr>
+              <w:t xml:space="preserve">Testergebnis </w:t>
+            </w:r>
+            <w:proofErr w:type="spellStart"/>
+            <w:r>
+              <w:rPr>
+                <w:color w:val="00B050"/>
+              </w:rPr>
+              <w:t>i.O</w:t>
+            </w:r>
+            <w:proofErr w:type="spellEnd"/>
+            <w:r>
+              <w:rPr>
+                <w:color w:val="00B050"/>
+              </w:rPr>
+              <w:t>.</w:t>
+            </w:r>
+          </w:p>
+        </w:tc>
+      </w:tr>
+      <w:tr>
+        <w:tc>
+          <w:tcPr>
+            <w:tcW w:w="1490" w:type="dxa"/>
+            <w:vMerge/>
+            <w:vAlign w:val="center"/>
+          </w:tcPr>
+          <w:p>
+            <w:pPr>
+              <w:jc w:val="center"/>
+            </w:pPr>
+          </w:p>
+        </w:tc>
+        <w:tc>
+          <w:tcPr>
+            <w:tcW w:w="3172" w:type="dxa"/>
+            <w:vAlign w:val="center"/>
+          </w:tcPr>
+          <w:p>
+            <w:r>
+              <w:t xml:space="preserve">Es wird noch ein Antrag angelegt, doch nun soll der Antragstyp ein </w:t>
             </w:r>
             <w:r>
               <w:lastRenderedPageBreak/>
@@ -1310,7 +1746,7 @@
         </w:tc>
         <w:tc>
           <w:tcPr>
-            <w:tcW w:w="2620" w:type="dxa"/>
+            <w:tcW w:w="3085" w:type="dxa"/>
             <w:vAlign w:val="center"/>
           </w:tcPr>
           <w:p>
@@ -1329,7 +1765,7 @@
         </w:tc>
         <w:tc>
           <w:tcPr>
-            <w:tcW w:w="1379" w:type="dxa"/>
+            <w:tcW w:w="1315" w:type="dxa"/>
             <w:vAlign w:val="center"/>
           </w:tcPr>
           <w:p>
@@ -1344,7 +1780,21 @@
                 <w:color w:val="00B050"/>
               </w:rPr>
               <w:lastRenderedPageBreak/>
-              <w:t>Testergebnis i.O.</w:t>
+              <w:t xml:space="preserve">Testergebnis </w:t>
+            </w:r>
+            <w:proofErr w:type="spellStart"/>
+            <w:r>
+              <w:rPr>
+                <w:color w:val="00B050"/>
+              </w:rPr>
+              <w:t>i.O</w:t>
+            </w:r>
+            <w:proofErr w:type="spellEnd"/>
+            <w:r>
+              <w:rPr>
+                <w:color w:val="00B050"/>
+              </w:rPr>
+              <w:t>.</w:t>
             </w:r>
           </w:p>
         </w:tc>
@@ -1352,18 +1802,18 @@
       <w:tr>
         <w:tc>
           <w:tcPr>
-            <w:tcW w:w="1720" w:type="dxa"/>
-            <w:vAlign w:val="center"/>
-          </w:tcPr>
-          <w:p>
-            <w:pPr>
-              <w:jc w:val="center"/>
-            </w:pPr>
-          </w:p>
-        </w:tc>
-        <w:tc>
-          <w:tcPr>
-            <w:tcW w:w="3343" w:type="dxa"/>
+            <w:tcW w:w="1490" w:type="dxa"/>
+            <w:vAlign w:val="center"/>
+          </w:tcPr>
+          <w:p>
+            <w:pPr>
+              <w:jc w:val="center"/>
+            </w:pPr>
+          </w:p>
+        </w:tc>
+        <w:tc>
+          <w:tcPr>
+            <w:tcW w:w="3172" w:type="dxa"/>
             <w:vAlign w:val="center"/>
           </w:tcPr>
           <w:p>
@@ -1374,7 +1824,7 @@
         </w:tc>
         <w:tc>
           <w:tcPr>
-            <w:tcW w:w="2620" w:type="dxa"/>
+            <w:tcW w:w="3085" w:type="dxa"/>
             <w:vAlign w:val="center"/>
           </w:tcPr>
           <w:p>
@@ -1385,27 +1835,49 @@
               <w:t xml:space="preserve">Bei den Mitarbeiterinformationen sollen nun 26 verbleibende Urlaubstage und </w:t>
             </w:r>
             <w:r>
-              <w:t>bei den Überstunden sollen 16 Stunden abgezogen werden. Bei den eben ertsellten Anträgen soll „genehmigt“ stehen</w:t>
-            </w:r>
-          </w:p>
-        </w:tc>
-        <w:tc>
-          <w:tcPr>
-            <w:tcW w:w="1379" w:type="dxa"/>
-            <w:vAlign w:val="center"/>
-          </w:tcPr>
-          <w:p>
-            <w:pPr>
-              <w:jc w:val="center"/>
-              <w:rPr>
-                <w:color w:val="00B050"/>
-              </w:rPr>
-            </w:pPr>
-            <w:r>
-              <w:rPr>
-                <w:color w:val="00B050"/>
-              </w:rPr>
-              <w:t>Testergebnis i.O.</w:t>
+              <w:t xml:space="preserve">bei den Überstunden sollen 16 Stunden abgezogen werden. Bei den eben </w:t>
+            </w:r>
+            <w:proofErr w:type="spellStart"/>
+            <w:r>
+              <w:t>ertsellten</w:t>
+            </w:r>
+            <w:proofErr w:type="spellEnd"/>
+            <w:r>
+              <w:t xml:space="preserve"> Anträgen soll „genehmigt“ stehen</w:t>
+            </w:r>
+          </w:p>
+        </w:tc>
+        <w:tc>
+          <w:tcPr>
+            <w:tcW w:w="1315" w:type="dxa"/>
+            <w:vAlign w:val="center"/>
+          </w:tcPr>
+          <w:p>
+            <w:pPr>
+              <w:jc w:val="center"/>
+              <w:rPr>
+                <w:color w:val="00B050"/>
+              </w:rPr>
+            </w:pPr>
+            <w:r>
+              <w:rPr>
+                <w:color w:val="00B050"/>
+              </w:rPr>
+              <w:t xml:space="preserve">Testergebnis </w:t>
+            </w:r>
+            <w:proofErr w:type="spellStart"/>
+            <w:r>
+              <w:rPr>
+                <w:color w:val="00B050"/>
+              </w:rPr>
+              <w:t>i.O</w:t>
+            </w:r>
+            <w:proofErr w:type="spellEnd"/>
+            <w:r>
+              <w:rPr>
+                <w:color w:val="00B050"/>
+              </w:rPr>
+              <w:t>.</w:t>
             </w:r>
           </w:p>
         </w:tc>
@@ -1413,7 +1885,7 @@
       <w:tr>
         <w:tc>
           <w:tcPr>
-            <w:tcW w:w="1720" w:type="dxa"/>
+            <w:tcW w:w="1490" w:type="dxa"/>
             <w:vMerge w:val="restart"/>
             <w:vAlign w:val="center"/>
           </w:tcPr>
@@ -1428,7 +1900,7 @@
         </w:tc>
         <w:tc>
           <w:tcPr>
-            <w:tcW w:w="3343" w:type="dxa"/>
+            <w:tcW w:w="3172" w:type="dxa"/>
             <w:vAlign w:val="center"/>
           </w:tcPr>
           <w:p>
@@ -1447,51 +1919,84 @@
               <w:t>„</w:t>
             </w:r>
             <w:r>
-              <w:t>C:\Users\Samuel\source\repos\</w:t>
-            </w:r>
-          </w:p>
-          <w:p>
-            <w:pPr>
-              <w:jc w:val="center"/>
-            </w:pPr>
-            <w:r>
-              <w:t>Working_time_management\</w:t>
-            </w:r>
-          </w:p>
-          <w:p>
-            <w:pPr>
-              <w:jc w:val="center"/>
-            </w:pPr>
-            <w:r>
-              <w:t>Working_time_management\</w:t>
-            </w:r>
-          </w:p>
-          <w:p>
-            <w:pPr>
-              <w:jc w:val="center"/>
-            </w:pPr>
+              <w:t>C:\Users\Samuel\source\</w:t>
+            </w:r>
+            <w:proofErr w:type="spellStart"/>
+            <w:r>
+              <w:t>repos</w:t>
+            </w:r>
+            <w:proofErr w:type="spellEnd"/>
+            <w:r>
+              <w:t>\</w:t>
+            </w:r>
+          </w:p>
+          <w:p>
+            <w:pPr>
+              <w:jc w:val="center"/>
+            </w:pPr>
+            <w:proofErr w:type="spellStart"/>
+            <w:r>
+              <w:t>Working_time_management</w:t>
+            </w:r>
+            <w:proofErr w:type="spellEnd"/>
+            <w:r>
+              <w:t>\</w:t>
+            </w:r>
+          </w:p>
+          <w:p>
+            <w:pPr>
+              <w:jc w:val="center"/>
+            </w:pPr>
+            <w:proofErr w:type="spellStart"/>
+            <w:r>
+              <w:t>Working_time_management</w:t>
+            </w:r>
+            <w:proofErr w:type="spellEnd"/>
+            <w:r>
+              <w:t>\</w:t>
+            </w:r>
+          </w:p>
+          <w:p>
+            <w:pPr>
+              <w:jc w:val="center"/>
+            </w:pPr>
+            <w:proofErr w:type="spellStart"/>
             <w:r>
               <w:t>data</w:t>
             </w:r>
-            <w:r>
-              <w:t>\worker_information\</w:t>
-            </w:r>
-          </w:p>
-          <w:p>
-            <w:pPr>
-              <w:jc w:val="center"/>
-            </w:pPr>
+            <w:proofErr w:type="spellEnd"/>
+            <w:r>
+              <w:t>\</w:t>
+            </w:r>
+            <w:proofErr w:type="spellStart"/>
+            <w:r>
+              <w:t>worker_information</w:t>
+            </w:r>
+            <w:proofErr w:type="spellEnd"/>
+            <w:r>
+              <w:t>\</w:t>
+            </w:r>
+          </w:p>
+          <w:p>
+            <w:pPr>
+              <w:jc w:val="center"/>
+            </w:pPr>
+            <w:proofErr w:type="gramStart"/>
             <w:r>
               <w:t>123456</w:t>
             </w:r>
             <w:r>
-              <w:t>„ wird geöffnet</w:t>
-            </w:r>
-          </w:p>
-        </w:tc>
-        <w:tc>
-          <w:tcPr>
-            <w:tcW w:w="2620" w:type="dxa"/>
+              <w:t>„ wird</w:t>
+            </w:r>
+            <w:proofErr w:type="gramEnd"/>
+            <w:r>
+              <w:t xml:space="preserve"> geöffnet</w:t>
+            </w:r>
+          </w:p>
+        </w:tc>
+        <w:tc>
+          <w:tcPr>
+            <w:tcW w:w="3085" w:type="dxa"/>
             <w:vAlign w:val="center"/>
           </w:tcPr>
           <w:p>
@@ -1505,18 +2010,32 @@
         </w:tc>
         <w:tc>
           <w:tcPr>
-            <w:tcW w:w="1379" w:type="dxa"/>
-            <w:vAlign w:val="center"/>
-          </w:tcPr>
-          <w:p>
-            <w:pPr>
-              <w:jc w:val="center"/>
-            </w:pPr>
-            <w:r>
-              <w:rPr>
-                <w:color w:val="00B050"/>
-              </w:rPr>
-              <w:t>Testergebnis i.O.</w:t>
+            <w:tcW w:w="1315" w:type="dxa"/>
+            <w:vAlign w:val="center"/>
+          </w:tcPr>
+          <w:p>
+            <w:pPr>
+              <w:jc w:val="center"/>
+            </w:pPr>
+            <w:r>
+              <w:rPr>
+                <w:color w:val="00B050"/>
+              </w:rPr>
+              <w:t xml:space="preserve">Testergebnis </w:t>
+            </w:r>
+            <w:proofErr w:type="spellStart"/>
+            <w:r>
+              <w:rPr>
+                <w:color w:val="00B050"/>
+              </w:rPr>
+              <w:t>i.O</w:t>
+            </w:r>
+            <w:proofErr w:type="spellEnd"/>
+            <w:r>
+              <w:rPr>
+                <w:color w:val="00B050"/>
+              </w:rPr>
+              <w:t>.</w:t>
             </w:r>
           </w:p>
         </w:tc>
@@ -1524,7 +2043,7 @@
       <w:tr>
         <w:tc>
           <w:tcPr>
-            <w:tcW w:w="1720" w:type="dxa"/>
+            <w:tcW w:w="1490" w:type="dxa"/>
             <w:vMerge/>
             <w:vAlign w:val="center"/>
           </w:tcPr>
@@ -1536,7 +2055,7 @@
         </w:tc>
         <w:tc>
           <w:tcPr>
-            <w:tcW w:w="3343" w:type="dxa"/>
+            <w:tcW w:w="3172" w:type="dxa"/>
             <w:vAlign w:val="center"/>
           </w:tcPr>
           <w:p>
@@ -1550,7 +2069,7 @@
         </w:tc>
         <w:tc>
           <w:tcPr>
-            <w:tcW w:w="2620" w:type="dxa"/>
+            <w:tcW w:w="3085" w:type="dxa"/>
             <w:vAlign w:val="center"/>
           </w:tcPr>
           <w:p>
@@ -1564,18 +2083,32 @@
         </w:tc>
         <w:tc>
           <w:tcPr>
-            <w:tcW w:w="1379" w:type="dxa"/>
-            <w:vAlign w:val="center"/>
-          </w:tcPr>
-          <w:p>
-            <w:pPr>
-              <w:jc w:val="center"/>
-            </w:pPr>
-            <w:r>
-              <w:rPr>
-                <w:color w:val="00B050"/>
-              </w:rPr>
-              <w:t>Testergebnis i.O.</w:t>
+            <w:tcW w:w="1315" w:type="dxa"/>
+            <w:vAlign w:val="center"/>
+          </w:tcPr>
+          <w:p>
+            <w:pPr>
+              <w:jc w:val="center"/>
+            </w:pPr>
+            <w:r>
+              <w:rPr>
+                <w:color w:val="00B050"/>
+              </w:rPr>
+              <w:t xml:space="preserve">Testergebnis </w:t>
+            </w:r>
+            <w:proofErr w:type="spellStart"/>
+            <w:r>
+              <w:rPr>
+                <w:color w:val="00B050"/>
+              </w:rPr>
+              <w:t>i.O</w:t>
+            </w:r>
+            <w:proofErr w:type="spellEnd"/>
+            <w:r>
+              <w:rPr>
+                <w:color w:val="00B050"/>
+              </w:rPr>
+              <w:t>.</w:t>
             </w:r>
           </w:p>
         </w:tc>
@@ -1583,7 +2116,7 @@
       <w:tr>
         <w:tc>
           <w:tcPr>
-            <w:tcW w:w="1720" w:type="dxa"/>
+            <w:tcW w:w="1490" w:type="dxa"/>
             <w:vMerge/>
             <w:vAlign w:val="center"/>
           </w:tcPr>
@@ -1595,7 +2128,7 @@
         </w:tc>
         <w:tc>
           <w:tcPr>
-            <w:tcW w:w="3343" w:type="dxa"/>
+            <w:tcW w:w="3172" w:type="dxa"/>
             <w:vAlign w:val="center"/>
           </w:tcPr>
           <w:p>
@@ -1617,7 +2150,7 @@
         </w:tc>
         <w:tc>
           <w:tcPr>
-            <w:tcW w:w="2620" w:type="dxa"/>
+            <w:tcW w:w="3085" w:type="dxa"/>
             <w:vAlign w:val="center"/>
           </w:tcPr>
           <w:p>
@@ -1637,18 +2170,32 @@
         </w:tc>
         <w:tc>
           <w:tcPr>
-            <w:tcW w:w="1379" w:type="dxa"/>
-            <w:vAlign w:val="center"/>
-          </w:tcPr>
-          <w:p>
-            <w:pPr>
-              <w:jc w:val="center"/>
-            </w:pPr>
-            <w:r>
-              <w:rPr>
-                <w:color w:val="00B050"/>
-              </w:rPr>
-              <w:t>Testergebnis i.O.</w:t>
+            <w:tcW w:w="1315" w:type="dxa"/>
+            <w:vAlign w:val="center"/>
+          </w:tcPr>
+          <w:p>
+            <w:pPr>
+              <w:jc w:val="center"/>
+            </w:pPr>
+            <w:r>
+              <w:rPr>
+                <w:color w:val="00B050"/>
+              </w:rPr>
+              <w:t xml:space="preserve">Testergebnis </w:t>
+            </w:r>
+            <w:proofErr w:type="spellStart"/>
+            <w:r>
+              <w:rPr>
+                <w:color w:val="00B050"/>
+              </w:rPr>
+              <w:t>i.O</w:t>
+            </w:r>
+            <w:proofErr w:type="spellEnd"/>
+            <w:r>
+              <w:rPr>
+                <w:color w:val="00B050"/>
+              </w:rPr>
+              <w:t>.</w:t>
             </w:r>
           </w:p>
         </w:tc>
@@ -1656,7 +2203,7 @@
       <w:tr>
         <w:tc>
           <w:tcPr>
-            <w:tcW w:w="1720" w:type="dxa"/>
+            <w:tcW w:w="1490" w:type="dxa"/>
             <w:vMerge/>
             <w:vAlign w:val="center"/>
           </w:tcPr>
@@ -1668,7 +2215,7 @@
         </w:tc>
         <w:tc>
           <w:tcPr>
-            <w:tcW w:w="3343" w:type="dxa"/>
+            <w:tcW w:w="3172" w:type="dxa"/>
             <w:vAlign w:val="center"/>
           </w:tcPr>
           <w:p>
@@ -1682,7 +2229,7 @@
         </w:tc>
         <w:tc>
           <w:tcPr>
-            <w:tcW w:w="2620" w:type="dxa"/>
+            <w:tcW w:w="3085" w:type="dxa"/>
             <w:vAlign w:val="center"/>
           </w:tcPr>
           <w:p>
@@ -1696,18 +2243,32 @@
         </w:tc>
         <w:tc>
           <w:tcPr>
-            <w:tcW w:w="1379" w:type="dxa"/>
-            <w:vAlign w:val="center"/>
-          </w:tcPr>
-          <w:p>
-            <w:pPr>
-              <w:jc w:val="center"/>
-            </w:pPr>
-            <w:r>
-              <w:rPr>
-                <w:color w:val="00B050"/>
-              </w:rPr>
-              <w:t>Testergebnis i.O.</w:t>
+            <w:tcW w:w="1315" w:type="dxa"/>
+            <w:vAlign w:val="center"/>
+          </w:tcPr>
+          <w:p>
+            <w:pPr>
+              <w:jc w:val="center"/>
+            </w:pPr>
+            <w:r>
+              <w:rPr>
+                <w:color w:val="00B050"/>
+              </w:rPr>
+              <w:t xml:space="preserve">Testergebnis </w:t>
+            </w:r>
+            <w:proofErr w:type="spellStart"/>
+            <w:r>
+              <w:rPr>
+                <w:color w:val="00B050"/>
+              </w:rPr>
+              <w:t>i.O</w:t>
+            </w:r>
+            <w:proofErr w:type="spellEnd"/>
+            <w:r>
+              <w:rPr>
+                <w:color w:val="00B050"/>
+              </w:rPr>
+              <w:t>.</w:t>
             </w:r>
           </w:p>
         </w:tc>
@@ -1715,7 +2276,7 @@
       <w:tr>
         <w:tc>
           <w:tcPr>
-            <w:tcW w:w="1720" w:type="dxa"/>
+            <w:tcW w:w="1490" w:type="dxa"/>
             <w:vMerge/>
             <w:vAlign w:val="center"/>
           </w:tcPr>
@@ -1727,21 +2288,29 @@
         </w:tc>
         <w:tc>
           <w:tcPr>
-            <w:tcW w:w="3343" w:type="dxa"/>
-            <w:vAlign w:val="center"/>
-          </w:tcPr>
-          <w:p>
-            <w:pPr>
-              <w:jc w:val="center"/>
-            </w:pPr>
-            <w:r>
-              <w:t>Danach wird zwei Ordnerebenen nach oben gesprungen und auf den Ordner „id_pwd“ geklickt. Nun wird die darin befindliche CSV-Datei geöffnet</w:t>
-            </w:r>
-          </w:p>
-        </w:tc>
-        <w:tc>
-          <w:tcPr>
-            <w:tcW w:w="2620" w:type="dxa"/>
+            <w:tcW w:w="3172" w:type="dxa"/>
+            <w:vAlign w:val="center"/>
+          </w:tcPr>
+          <w:p>
+            <w:pPr>
+              <w:jc w:val="center"/>
+            </w:pPr>
+            <w:r>
+              <w:t>Danach wird zwei Ordnerebenen nach oben gesprungen und auf den Ordner „</w:t>
+            </w:r>
+            <w:proofErr w:type="spellStart"/>
+            <w:r>
+              <w:t>id_pwd</w:t>
+            </w:r>
+            <w:proofErr w:type="spellEnd"/>
+            <w:r>
+              <w:t>“ geklickt. Nun wird die darin befindliche CSV-Datei geöffnet</w:t>
+            </w:r>
+          </w:p>
+        </w:tc>
+        <w:tc>
+          <w:tcPr>
+            <w:tcW w:w="3085" w:type="dxa"/>
             <w:vAlign w:val="center"/>
           </w:tcPr>
           <w:p>
@@ -1755,18 +2324,32 @@
         </w:tc>
         <w:tc>
           <w:tcPr>
-            <w:tcW w:w="1379" w:type="dxa"/>
-            <w:vAlign w:val="center"/>
-          </w:tcPr>
-          <w:p>
-            <w:pPr>
-              <w:jc w:val="center"/>
-            </w:pPr>
-            <w:r>
-              <w:rPr>
-                <w:color w:val="00B050"/>
-              </w:rPr>
-              <w:t>Testergebnis i.O.</w:t>
+            <w:tcW w:w="1315" w:type="dxa"/>
+            <w:vAlign w:val="center"/>
+          </w:tcPr>
+          <w:p>
+            <w:pPr>
+              <w:jc w:val="center"/>
+            </w:pPr>
+            <w:r>
+              <w:rPr>
+                <w:color w:val="00B050"/>
+              </w:rPr>
+              <w:t xml:space="preserve">Testergebnis </w:t>
+            </w:r>
+            <w:proofErr w:type="spellStart"/>
+            <w:r>
+              <w:rPr>
+                <w:color w:val="00B050"/>
+              </w:rPr>
+              <w:t>i.O</w:t>
+            </w:r>
+            <w:proofErr w:type="spellEnd"/>
+            <w:r>
+              <w:rPr>
+                <w:color w:val="00B050"/>
+              </w:rPr>
+              <w:t>.</w:t>
             </w:r>
           </w:p>
         </w:tc>
@@ -1774,7 +2357,7 @@
       <w:tr>
         <w:tc>
           <w:tcPr>
-            <w:tcW w:w="1720" w:type="dxa"/>
+            <w:tcW w:w="1490" w:type="dxa"/>
             <w:vMerge/>
             <w:vAlign w:val="center"/>
           </w:tcPr>
@@ -1786,46 +2369,76 @@
         </w:tc>
         <w:tc>
           <w:tcPr>
-            <w:tcW w:w="3343" w:type="dxa"/>
-            <w:vAlign w:val="center"/>
-          </w:tcPr>
-          <w:p>
-            <w:pPr>
-              <w:jc w:val="center"/>
-            </w:pPr>
-            <w:r>
-              <w:t>Nun wird wieder eine Ordnerebene hochgesprungen und auf den Ordner „archive“ geklickt</w:t>
-            </w:r>
-          </w:p>
-        </w:tc>
-        <w:tc>
-          <w:tcPr>
-            <w:tcW w:w="2620" w:type="dxa"/>
-            <w:vAlign w:val="center"/>
-          </w:tcPr>
-          <w:p>
-            <w:pPr>
-              <w:jc w:val="center"/>
-            </w:pPr>
-            <w:r>
-              <w:t>Hier sollte der gelöschte Nutzer „Duebel, Arno“, ID: „777888“ mit seinen CSV-Dateien zu finden sein</w:t>
-            </w:r>
-          </w:p>
-        </w:tc>
-        <w:tc>
-          <w:tcPr>
-            <w:tcW w:w="1379" w:type="dxa"/>
-            <w:vAlign w:val="center"/>
-          </w:tcPr>
-          <w:p>
-            <w:pPr>
-              <w:jc w:val="center"/>
-            </w:pPr>
-            <w:r>
-              <w:rPr>
-                <w:color w:val="00B050"/>
-              </w:rPr>
-              <w:t>Testergebnis i.O.</w:t>
+            <w:tcW w:w="3172" w:type="dxa"/>
+            <w:vAlign w:val="center"/>
+          </w:tcPr>
+          <w:p>
+            <w:pPr>
+              <w:jc w:val="center"/>
+            </w:pPr>
+            <w:r>
+              <w:t>Nun wird wieder eine Ordnerebene hochgesprungen und auf den Ordner „</w:t>
+            </w:r>
+            <w:proofErr w:type="spellStart"/>
+            <w:r>
+              <w:t>archive</w:t>
+            </w:r>
+            <w:proofErr w:type="spellEnd"/>
+            <w:r>
+              <w:t>“ geklickt</w:t>
+            </w:r>
+          </w:p>
+        </w:tc>
+        <w:tc>
+          <w:tcPr>
+            <w:tcW w:w="3085" w:type="dxa"/>
+            <w:vAlign w:val="center"/>
+          </w:tcPr>
+          <w:p>
+            <w:pPr>
+              <w:jc w:val="center"/>
+            </w:pPr>
+            <w:r>
+              <w:t>Hier sollte der gelöschte Nutzer „</w:t>
+            </w:r>
+            <w:proofErr w:type="spellStart"/>
+            <w:r>
+              <w:t>Duebel</w:t>
+            </w:r>
+            <w:proofErr w:type="spellEnd"/>
+            <w:r>
+              <w:t>, Arno“, ID: „777888“ mit seinen CSV-Dateien zu finden sein</w:t>
+            </w:r>
+          </w:p>
+        </w:tc>
+        <w:tc>
+          <w:tcPr>
+            <w:tcW w:w="1315" w:type="dxa"/>
+            <w:vAlign w:val="center"/>
+          </w:tcPr>
+          <w:p>
+            <w:pPr>
+              <w:jc w:val="center"/>
+            </w:pPr>
+            <w:r>
+              <w:rPr>
+                <w:color w:val="00B050"/>
+              </w:rPr>
+              <w:t xml:space="preserve">Testergebnis </w:t>
+            </w:r>
+            <w:proofErr w:type="spellStart"/>
+            <w:r>
+              <w:rPr>
+                <w:color w:val="00B050"/>
+              </w:rPr>
+              <w:t>i.O</w:t>
+            </w:r>
+            <w:proofErr w:type="spellEnd"/>
+            <w:r>
+              <w:rPr>
+                <w:color w:val="00B050"/>
+              </w:rPr>
+              <w:t>.</w:t>
             </w:r>
           </w:p>
         </w:tc>
@@ -1833,7 +2446,7 @@
       <w:tr>
         <w:tc>
           <w:tcPr>
-            <w:tcW w:w="1720" w:type="dxa"/>
+            <w:tcW w:w="1490" w:type="dxa"/>
             <w:vMerge w:val="restart"/>
             <w:vAlign w:val="center"/>
           </w:tcPr>
@@ -1848,56 +2461,60 @@
         </w:tc>
         <w:tc>
           <w:tcPr>
-            <w:tcW w:w="3343" w:type="dxa"/>
-            <w:vAlign w:val="center"/>
-          </w:tcPr>
-          <w:p>
-            <w:pPr>
-              <w:jc w:val="center"/>
-            </w:pPr>
-            <w:r>
-              <w:t xml:space="preserve">Es wird sich noch einmal mit der ID: „123456“ in der Zeiterfassung </w:t>
-            </w:r>
-            <w:r>
-              <w:lastRenderedPageBreak/>
-              <w:t>angemeldet und sich als abwesend bzw. „abgemeldet“ eingetragen</w:t>
-            </w:r>
-          </w:p>
-        </w:tc>
-        <w:tc>
-          <w:tcPr>
-            <w:tcW w:w="2620" w:type="dxa"/>
-            <w:vAlign w:val="center"/>
-          </w:tcPr>
-          <w:p>
-            <w:pPr>
-              <w:jc w:val="center"/>
-            </w:pPr>
-            <w:r>
-              <w:lastRenderedPageBreak/>
-              <w:t xml:space="preserve">Es sollte bei „Status“ ein roter Schriftzug mit </w:t>
-            </w:r>
-            <w:r>
-              <w:lastRenderedPageBreak/>
-              <w:t>„abgemeldet“ zu sehen sein</w:t>
-            </w:r>
-          </w:p>
-        </w:tc>
-        <w:tc>
-          <w:tcPr>
-            <w:tcW w:w="1379" w:type="dxa"/>
-            <w:vAlign w:val="center"/>
-          </w:tcPr>
-          <w:p>
-            <w:pPr>
-              <w:jc w:val="center"/>
-            </w:pPr>
-            <w:r>
-              <w:rPr>
-                <w:color w:val="00B050"/>
-              </w:rPr>
-              <w:lastRenderedPageBreak/>
-              <w:t>Testergebnis i.O.</w:t>
+            <w:tcW w:w="3172" w:type="dxa"/>
+            <w:vAlign w:val="center"/>
+          </w:tcPr>
+          <w:p>
+            <w:pPr>
+              <w:jc w:val="center"/>
+            </w:pPr>
+            <w:r>
+              <w:t>Es wird sich noch einmal mit der ID: „123456“ in der Zeiterfassung angemeldet und sich als abwesend bzw. „abgemeldet“ eingetragen</w:t>
+            </w:r>
+          </w:p>
+        </w:tc>
+        <w:tc>
+          <w:tcPr>
+            <w:tcW w:w="3085" w:type="dxa"/>
+            <w:vAlign w:val="center"/>
+          </w:tcPr>
+          <w:p>
+            <w:pPr>
+              <w:jc w:val="center"/>
+            </w:pPr>
+            <w:r>
+              <w:t>Es sollte bei „Status“ ein roter Schriftzug mit „abgemeldet“ zu sehen sein</w:t>
+            </w:r>
+          </w:p>
+        </w:tc>
+        <w:tc>
+          <w:tcPr>
+            <w:tcW w:w="1315" w:type="dxa"/>
+            <w:vAlign w:val="center"/>
+          </w:tcPr>
+          <w:p>
+            <w:pPr>
+              <w:jc w:val="center"/>
+            </w:pPr>
+            <w:r>
+              <w:rPr>
+                <w:color w:val="00B050"/>
+              </w:rPr>
+              <w:t xml:space="preserve">Testergebnis </w:t>
+            </w:r>
+            <w:proofErr w:type="spellStart"/>
+            <w:r>
+              <w:rPr>
+                <w:color w:val="00B050"/>
+              </w:rPr>
+              <w:t>i.O</w:t>
+            </w:r>
+            <w:proofErr w:type="spellEnd"/>
+            <w:r>
+              <w:rPr>
+                <w:color w:val="00B050"/>
+              </w:rPr>
+              <w:t>.</w:t>
             </w:r>
           </w:p>
         </w:tc>
@@ -1905,7 +2522,7 @@
       <w:tr>
         <w:tc>
           <w:tcPr>
-            <w:tcW w:w="1720" w:type="dxa"/>
+            <w:tcW w:w="1490" w:type="dxa"/>
             <w:vMerge/>
             <w:vAlign w:val="center"/>
           </w:tcPr>
@@ -1917,46 +2534,73 @@
         </w:tc>
         <w:tc>
           <w:tcPr>
-            <w:tcW w:w="3343" w:type="dxa"/>
-            <w:vAlign w:val="center"/>
-          </w:tcPr>
-          <w:p>
-            <w:pPr>
-              <w:jc w:val="center"/>
-            </w:pPr>
-            <w:r>
-              <w:t>Nun öffnen wir wieder die CSV-Datei „working_time“</w:t>
-            </w:r>
-          </w:p>
-        </w:tc>
-        <w:tc>
-          <w:tcPr>
-            <w:tcW w:w="2620" w:type="dxa"/>
-            <w:vAlign w:val="center"/>
-          </w:tcPr>
-          <w:p>
-            <w:pPr>
-              <w:jc w:val="center"/>
-            </w:pPr>
-            <w:r>
-              <w:t>Es soll die Uhrzeit der Abmeldung vermerkt worden sein und die Arbeitszeit soll aus der Differenz zwischen An- und Abmeldung errechnet und gerundet worden sein</w:t>
-            </w:r>
-          </w:p>
-        </w:tc>
-        <w:tc>
-          <w:tcPr>
-            <w:tcW w:w="1379" w:type="dxa"/>
-            <w:vAlign w:val="center"/>
-          </w:tcPr>
-          <w:p>
-            <w:pPr>
-              <w:jc w:val="center"/>
-            </w:pPr>
-            <w:r>
-              <w:rPr>
-                <w:color w:val="00B050"/>
-              </w:rPr>
-              <w:t>Testergebnis i.O.</w:t>
+            <w:tcW w:w="3172" w:type="dxa"/>
+            <w:vAlign w:val="center"/>
+          </w:tcPr>
+          <w:p>
+            <w:pPr>
+              <w:jc w:val="center"/>
+            </w:pPr>
+            <w:r>
+              <w:t>Nun öffnen wir wieder die CSV-Datei „</w:t>
+            </w:r>
+            <w:proofErr w:type="spellStart"/>
+            <w:r>
+              <w:t>working_time</w:t>
+            </w:r>
+            <w:proofErr w:type="spellEnd"/>
+            <w:r>
+              <w:t>“</w:t>
+            </w:r>
+          </w:p>
+        </w:tc>
+        <w:tc>
+          <w:tcPr>
+            <w:tcW w:w="3085" w:type="dxa"/>
+            <w:vAlign w:val="center"/>
+          </w:tcPr>
+          <w:p>
+            <w:pPr>
+              <w:jc w:val="center"/>
+            </w:pPr>
+            <w:r>
+              <w:t xml:space="preserve">Es soll die Uhrzeit der Abmeldung vermerkt worden sein und die Arbeitszeit soll aus der Differenz zwischen An- und </w:t>
+            </w:r>
+            <w:r>
+              <w:lastRenderedPageBreak/>
+              <w:t>Abmeldung errechnet und gerundet worden sein</w:t>
+            </w:r>
+          </w:p>
+        </w:tc>
+        <w:tc>
+          <w:tcPr>
+            <w:tcW w:w="1315" w:type="dxa"/>
+            <w:vAlign w:val="center"/>
+          </w:tcPr>
+          <w:p>
+            <w:pPr>
+              <w:jc w:val="center"/>
+            </w:pPr>
+            <w:r>
+              <w:rPr>
+                <w:color w:val="00B050"/>
+              </w:rPr>
+              <w:lastRenderedPageBreak/>
+              <w:t xml:space="preserve">Testergebnis </w:t>
+            </w:r>
+            <w:proofErr w:type="spellStart"/>
+            <w:r>
+              <w:rPr>
+                <w:color w:val="00B050"/>
+              </w:rPr>
+              <w:t>i.O</w:t>
+            </w:r>
+            <w:proofErr w:type="spellEnd"/>
+            <w:r>
+              <w:rPr>
+                <w:color w:val="00B050"/>
+              </w:rPr>
+              <w:t>.</w:t>
             </w:r>
           </w:p>
         </w:tc>
@@ -1964,7 +2608,7 @@
       <w:tr>
         <w:tc>
           <w:tcPr>
-            <w:tcW w:w="1720" w:type="dxa"/>
+            <w:tcW w:w="1490" w:type="dxa"/>
             <w:vMerge/>
             <w:vAlign w:val="center"/>
           </w:tcPr>
@@ -1976,7 +2620,7 @@
         </w:tc>
         <w:tc>
           <w:tcPr>
-            <w:tcW w:w="3343" w:type="dxa"/>
+            <w:tcW w:w="3172" w:type="dxa"/>
             <w:vAlign w:val="center"/>
           </w:tcPr>
           <w:p>
@@ -1990,32 +2634,54 @@
         </w:tc>
         <w:tc>
           <w:tcPr>
-            <w:tcW w:w="2620" w:type="dxa"/>
-            <w:vAlign w:val="center"/>
-          </w:tcPr>
-          <w:p>
-            <w:pPr>
-              <w:jc w:val="center"/>
-            </w:pPr>
-            <w:r>
-              <w:t>In der CSV-Datei „working_time“ soll nun ein weiterer Eintrag mit Kommen, Gehen und Arbeitszeit vorhanden sein</w:t>
-            </w:r>
-          </w:p>
-        </w:tc>
-        <w:tc>
-          <w:tcPr>
-            <w:tcW w:w="1379" w:type="dxa"/>
-            <w:vAlign w:val="center"/>
-          </w:tcPr>
-          <w:p>
-            <w:pPr>
-              <w:jc w:val="center"/>
-            </w:pPr>
-            <w:r>
-              <w:rPr>
-                <w:color w:val="00B050"/>
-              </w:rPr>
-              <w:t>Testergebnis i.O.</w:t>
+            <w:tcW w:w="3085" w:type="dxa"/>
+            <w:vAlign w:val="center"/>
+          </w:tcPr>
+          <w:p>
+            <w:pPr>
+              <w:jc w:val="center"/>
+            </w:pPr>
+            <w:r>
+              <w:t>In der CSV-Datei „</w:t>
+            </w:r>
+            <w:proofErr w:type="spellStart"/>
+            <w:r>
+              <w:t>working_time</w:t>
+            </w:r>
+            <w:proofErr w:type="spellEnd"/>
+            <w:r>
+              <w:t>“ soll nun ein weiterer Eintrag mit Kommen, Gehen und Arbeitszeit vorhanden sein</w:t>
+            </w:r>
+          </w:p>
+        </w:tc>
+        <w:tc>
+          <w:tcPr>
+            <w:tcW w:w="1315" w:type="dxa"/>
+            <w:vAlign w:val="center"/>
+          </w:tcPr>
+          <w:p>
+            <w:pPr>
+              <w:jc w:val="center"/>
+            </w:pPr>
+            <w:r>
+              <w:rPr>
+                <w:color w:val="00B050"/>
+              </w:rPr>
+              <w:t xml:space="preserve">Testergebnis </w:t>
+            </w:r>
+            <w:proofErr w:type="spellStart"/>
+            <w:r>
+              <w:rPr>
+                <w:color w:val="00B050"/>
+              </w:rPr>
+              <w:t>i.O</w:t>
+            </w:r>
+            <w:proofErr w:type="spellEnd"/>
+            <w:r>
+              <w:rPr>
+                <w:color w:val="00B050"/>
+              </w:rPr>
+              <w:t>.</w:t>
             </w:r>
           </w:p>
         </w:tc>
@@ -2023,7 +2689,7 @@
       <w:tr>
         <w:tc>
           <w:tcPr>
-            <w:tcW w:w="1720" w:type="dxa"/>
+            <w:tcW w:w="1490" w:type="dxa"/>
             <w:vMerge/>
             <w:vAlign w:val="center"/>
           </w:tcPr>
@@ -2035,7 +2701,7 @@
         </w:tc>
         <w:tc>
           <w:tcPr>
-            <w:tcW w:w="3343" w:type="dxa"/>
+            <w:tcW w:w="3172" w:type="dxa"/>
             <w:vAlign w:val="center"/>
           </w:tcPr>
           <w:p>
@@ -2049,32 +2715,54 @@
         </w:tc>
         <w:tc>
           <w:tcPr>
-            <w:tcW w:w="2620" w:type="dxa"/>
-            <w:vAlign w:val="center"/>
-          </w:tcPr>
-          <w:p>
-            <w:pPr>
-              <w:jc w:val="center"/>
-            </w:pPr>
-            <w:r>
-              <w:t>In der CSV-Datei „working_time“ soll nun ein weiterer Eintrag mit Kommen, Gehen und Arbeitszeit vorhanden sein</w:t>
-            </w:r>
-          </w:p>
-        </w:tc>
-        <w:tc>
-          <w:tcPr>
-            <w:tcW w:w="1379" w:type="dxa"/>
-            <w:vAlign w:val="center"/>
-          </w:tcPr>
-          <w:p>
-            <w:pPr>
-              <w:jc w:val="center"/>
-            </w:pPr>
-            <w:r>
-              <w:rPr>
-                <w:color w:val="00B050"/>
-              </w:rPr>
-              <w:t>Testergebnis i.O.</w:t>
+            <w:tcW w:w="3085" w:type="dxa"/>
+            <w:vAlign w:val="center"/>
+          </w:tcPr>
+          <w:p>
+            <w:pPr>
+              <w:jc w:val="center"/>
+            </w:pPr>
+            <w:r>
+              <w:t>In der CSV-Datei „</w:t>
+            </w:r>
+            <w:proofErr w:type="spellStart"/>
+            <w:r>
+              <w:t>working_time</w:t>
+            </w:r>
+            <w:proofErr w:type="spellEnd"/>
+            <w:r>
+              <w:t>“ soll nun ein weiterer Eintrag mit Kommen, Gehen und Arbeitszeit vorhanden sein</w:t>
+            </w:r>
+          </w:p>
+        </w:tc>
+        <w:tc>
+          <w:tcPr>
+            <w:tcW w:w="1315" w:type="dxa"/>
+            <w:vAlign w:val="center"/>
+          </w:tcPr>
+          <w:p>
+            <w:pPr>
+              <w:jc w:val="center"/>
+            </w:pPr>
+            <w:r>
+              <w:rPr>
+                <w:color w:val="00B050"/>
+              </w:rPr>
+              <w:t xml:space="preserve">Testergebnis </w:t>
+            </w:r>
+            <w:proofErr w:type="spellStart"/>
+            <w:r>
+              <w:rPr>
+                <w:color w:val="00B050"/>
+              </w:rPr>
+              <w:t>i.O</w:t>
+            </w:r>
+            <w:proofErr w:type="spellEnd"/>
+            <w:r>
+              <w:rPr>
+                <w:color w:val="00B050"/>
+              </w:rPr>
+              <w:t>.</w:t>
             </w:r>
           </w:p>
         </w:tc>

</xml_diff>